<commit_message>
feat: added text to presentation
</commit_message>
<xml_diff>
--- a/documents/Рецензия.docx
+++ b/documents/Рецензия.docx
@@ -387,7 +387,12 @@
         <w:t xml:space="preserve">стям. </w:t>
       </w:r>
       <w:r>
-        <w:t>Глубока изучена предметная область геометрической оптики. Подробно описано математическое обоснование моделирования распространения света в двумерном пространстве</w:t>
+        <w:t>Глубока изучена предметная область геометрической оптики. Подробно описано математическое обоснование моделировани</w:t>
+      </w:r>
+      <w:bookmarkStart w:id="0" w:name="_GoBack"/>
+      <w:bookmarkEnd w:id="0"/>
+      <w:r>
+        <w:t>я распространения света в двумерном пространстве</w:t>
       </w:r>
       <w:r>
         <w:t xml:space="preserve">. Приводится </w:t>
@@ -522,7 +527,7 @@
         <w:jc w:val="both"/>
       </w:pPr>
       <w:r>
-        <w:t>запись пользователя:</w:t>
+        <w:t>отображение линз и лучей;</w:t>
       </w:r>
     </w:p>
     <w:p>
@@ -537,7 +542,7 @@
         <w:jc w:val="both"/>
       </w:pPr>
       <w:r>
-        <w:t>отображение линз и лучей;</w:t>
+        <w:t>добавление и удаление линз;</w:t>
       </w:r>
     </w:p>
     <w:p>
@@ -552,7 +557,7 @@
         <w:jc w:val="both"/>
       </w:pPr>
       <w:r>
-        <w:t>добавление и удаление линз;</w:t>
+        <w:t>выбор источника света;</w:t>
       </w:r>
     </w:p>
     <w:p>
@@ -567,7 +572,7 @@
         <w:jc w:val="both"/>
       </w:pPr>
       <w:r>
-        <w:t>выбор источника света;</w:t>
+        <w:t>настройка качества изображения и количества трассируемых лучей;</w:t>
       </w:r>
     </w:p>
     <w:p>
@@ -582,7 +587,7 @@
         <w:jc w:val="both"/>
       </w:pPr>
       <w:r>
-        <w:t>настройка качества изображения и количества трассируемых лучей;</w:t>
+        <w:t>импорт и экспорт сцены;</w:t>
       </w:r>
     </w:p>
     <w:p>
@@ -597,7 +602,7 @@
         <w:jc w:val="both"/>
       </w:pPr>
       <w:r>
-        <w:t>импорт и экспорт сцены;</w:t>
+        <w:t>преломление и отражение лучей от линз в связи с углом луча;</w:t>
       </w:r>
     </w:p>
     <w:p>
@@ -612,7 +617,7 @@
         <w:jc w:val="both"/>
       </w:pPr>
       <w:r>
-        <w:t>преломление и отражение лучей от линз в связи с углом луча;</w:t>
+        <w:t>сохранение состояния приложения при перезагрузке страницы.</w:t>
       </w:r>
     </w:p>
     <w:p>
@@ -627,7 +632,7 @@
         <w:jc w:val="both"/>
       </w:pPr>
       <w:r>
-        <w:t>сохранение состояния приложения при перезагрузке страницы.</w:t>
+        <w:t>передвижение линзы и источника света по сцене;</w:t>
       </w:r>
     </w:p>
     <w:p>
@@ -642,7 +647,7 @@
         <w:jc w:val="both"/>
       </w:pPr>
       <w:r>
-        <w:t>передвижение линзы и источника света по сцене;</w:t>
+        <w:t>подсветка выбранной линзы;</w:t>
       </w:r>
     </w:p>
     <w:p>
@@ -657,21 +662,6 @@
         <w:jc w:val="both"/>
       </w:pPr>
       <w:r>
-        <w:t>подсветка выбранной линзы;</w:t>
-      </w:r>
-    </w:p>
-    <w:p>
-      <w:pPr>
-        <w:pStyle w:val="ListParagraph"/>
-        <w:numPr>
-          <w:ilvl w:val="0"/>
-          <w:numId w:val="16"/>
-        </w:numPr>
-        <w:spacing w:line="276" w:lineRule="auto"/>
-        <w:ind w:hanging="357"/>
-        <w:jc w:val="both"/>
-      </w:pPr>
-      <w:r>
         <w:t>экспорт изображения линзы.</w:t>
       </w:r>
     </w:p>
@@ -1199,8 +1189,6 @@
       <w:r>
         <w:t>СПбГЭУ</w:t>
       </w:r>
-      <w:bookmarkStart w:id="0" w:name="_GoBack"/>
-      <w:bookmarkEnd w:id="0"/>
       <w:proofErr w:type="spellEnd"/>
     </w:p>
     <w:p>
@@ -4325,7 +4313,7 @@
 </file>
 
 <file path=customXml/itemProps1.xml><?xml version="1.0" encoding="utf-8"?>
-<ds:datastoreItem xmlns:ds="http://schemas.openxmlformats.org/officeDocument/2006/customXml" ds:itemID="{EAEF30BD-CE47-D843-946F-FE70B69FB53C}">
+<ds:datastoreItem xmlns:ds="http://schemas.openxmlformats.org/officeDocument/2006/customXml" ds:itemID="{F99EE3E1-8D10-5440-80C4-BCC3F340CDE6}">
   <ds:schemaRefs>
     <ds:schemaRef ds:uri="http://schemas.openxmlformats.org/officeDocument/2006/bibliography"/>
   </ds:schemaRefs>

</xml_diff>

<commit_message>
style: change presentation background
</commit_message>
<xml_diff>
--- a/documents/Рецензия.docx
+++ b/documents/Рецензия.docx
@@ -116,6 +116,7 @@
     </w:p>
     <w:p>
       <w:pPr>
+        <w:spacing w:line="360" w:lineRule="auto"/>
         <w:ind w:firstLine="737"/>
         <w:jc w:val="both"/>
         <w:rPr>
@@ -164,7 +165,15 @@
         <w:rPr>
           <w:lang w:eastAsia="x-none"/>
         </w:rPr>
-        <w:t>посвящен</w:t>
+        <w:t>посв</w:t>
+      </w:r>
+      <w:bookmarkStart w:id="0" w:name="_GoBack"/>
+      <w:bookmarkEnd w:id="0"/>
+      <w:r>
+        <w:rPr>
+          <w:lang w:eastAsia="x-none"/>
+        </w:rPr>
+        <w:t>ящен</w:t>
       </w:r>
       <w:r>
         <w:rPr>
@@ -199,6 +208,7 @@
     </w:p>
     <w:p>
       <w:pPr>
+        <w:spacing w:line="360" w:lineRule="auto"/>
         <w:ind w:firstLine="737"/>
         <w:jc w:val="both"/>
         <w:rPr>
@@ -257,6 +267,7 @@
     </w:p>
     <w:p>
       <w:pPr>
+        <w:spacing w:line="360" w:lineRule="auto"/>
         <w:ind w:firstLine="737"/>
         <w:jc w:val="both"/>
       </w:pPr>
@@ -338,6 +349,7 @@
     </w:p>
     <w:p>
       <w:pPr>
+        <w:spacing w:line="360" w:lineRule="auto"/>
         <w:ind w:firstLine="737"/>
         <w:jc w:val="both"/>
       </w:pPr>
@@ -387,12 +399,7 @@
         <w:t xml:space="preserve">стям. </w:t>
       </w:r>
       <w:r>
-        <w:t>Глубока изучена предметная область геометрической оптики. Подробно описано математическое обоснование моделировани</w:t>
-      </w:r>
-      <w:bookmarkStart w:id="0" w:name="_GoBack"/>
-      <w:bookmarkEnd w:id="0"/>
-      <w:r>
-        <w:t>я распространения света в двумерном пространстве</w:t>
+        <w:t>Глубока изучена предметная область геометрической оптики. Подробно описано математическое обоснование моделирования распространения света в двумерном пространстве</w:t>
       </w:r>
       <w:r>
         <w:t xml:space="preserve">. Приводится </w:t>
@@ -424,6 +431,7 @@
     </w:p>
     <w:p>
       <w:pPr>
+        <w:spacing w:line="360" w:lineRule="auto"/>
         <w:ind w:firstLine="737"/>
         <w:jc w:val="both"/>
         <w:rPr>
@@ -445,7 +453,7 @@
     </w:p>
     <w:p>
       <w:pPr>
-        <w:spacing w:line="276" w:lineRule="auto"/>
+        <w:spacing w:line="360" w:lineRule="auto"/>
         <w:ind w:firstLine="737"/>
         <w:jc w:val="both"/>
       </w:pPr>
@@ -522,7 +530,7 @@
           <w:ilvl w:val="0"/>
           <w:numId w:val="16"/>
         </w:numPr>
-        <w:spacing w:line="276" w:lineRule="auto"/>
+        <w:spacing w:line="360" w:lineRule="auto"/>
         <w:ind w:hanging="357"/>
         <w:jc w:val="both"/>
       </w:pPr>
@@ -537,7 +545,7 @@
           <w:ilvl w:val="0"/>
           <w:numId w:val="16"/>
         </w:numPr>
-        <w:spacing w:line="276" w:lineRule="auto"/>
+        <w:spacing w:line="360" w:lineRule="auto"/>
         <w:ind w:hanging="357"/>
         <w:jc w:val="both"/>
       </w:pPr>
@@ -552,7 +560,7 @@
           <w:ilvl w:val="0"/>
           <w:numId w:val="16"/>
         </w:numPr>
-        <w:spacing w:line="276" w:lineRule="auto"/>
+        <w:spacing w:line="360" w:lineRule="auto"/>
         <w:ind w:hanging="357"/>
         <w:jc w:val="both"/>
       </w:pPr>
@@ -567,11 +575,12 @@
           <w:ilvl w:val="0"/>
           <w:numId w:val="16"/>
         </w:numPr>
-        <w:spacing w:line="276" w:lineRule="auto"/>
+        <w:spacing w:line="360" w:lineRule="auto"/>
         <w:ind w:hanging="357"/>
         <w:jc w:val="both"/>
       </w:pPr>
       <w:r>
+        <w:lastRenderedPageBreak/>
         <w:t>настройка качества изображения и количества трассируемых лучей;</w:t>
       </w:r>
     </w:p>
@@ -582,7 +591,7 @@
           <w:ilvl w:val="0"/>
           <w:numId w:val="16"/>
         </w:numPr>
-        <w:spacing w:line="276" w:lineRule="auto"/>
+        <w:spacing w:line="360" w:lineRule="auto"/>
         <w:ind w:hanging="357"/>
         <w:jc w:val="both"/>
       </w:pPr>
@@ -597,7 +606,7 @@
           <w:ilvl w:val="0"/>
           <w:numId w:val="16"/>
         </w:numPr>
-        <w:spacing w:line="276" w:lineRule="auto"/>
+        <w:spacing w:line="360" w:lineRule="auto"/>
         <w:ind w:hanging="357"/>
         <w:jc w:val="both"/>
       </w:pPr>
@@ -612,7 +621,7 @@
           <w:ilvl w:val="0"/>
           <w:numId w:val="16"/>
         </w:numPr>
-        <w:spacing w:line="276" w:lineRule="auto"/>
+        <w:spacing w:line="360" w:lineRule="auto"/>
         <w:ind w:hanging="357"/>
         <w:jc w:val="both"/>
       </w:pPr>
@@ -627,7 +636,7 @@
           <w:ilvl w:val="0"/>
           <w:numId w:val="16"/>
         </w:numPr>
-        <w:spacing w:line="276" w:lineRule="auto"/>
+        <w:spacing w:line="360" w:lineRule="auto"/>
         <w:ind w:hanging="357"/>
         <w:jc w:val="both"/>
       </w:pPr>
@@ -642,7 +651,7 @@
           <w:ilvl w:val="0"/>
           <w:numId w:val="16"/>
         </w:numPr>
-        <w:spacing w:line="276" w:lineRule="auto"/>
+        <w:spacing w:line="360" w:lineRule="auto"/>
         <w:ind w:hanging="357"/>
         <w:jc w:val="both"/>
       </w:pPr>
@@ -652,21 +661,86 @@
     </w:p>
     <w:p>
       <w:pPr>
-        <w:pStyle w:val="ListParagraph"/>
-        <w:numPr>
-          <w:ilvl w:val="0"/>
-          <w:numId w:val="16"/>
-        </w:numPr>
-        <w:spacing w:line="276" w:lineRule="auto"/>
-        <w:ind w:hanging="357"/>
+        <w:spacing w:line="360" w:lineRule="auto"/>
+        <w:ind w:firstLine="737"/>
         <w:jc w:val="both"/>
-      </w:pPr>
-      <w:r>
-        <w:t>экспорт изображения линзы.</w:t>
+        <w:rPr>
+          <w:szCs w:val="28"/>
+        </w:rPr>
+      </w:pPr>
+      <w:r>
+        <w:t>Предложенные автором проектные решения доведены до программной реализации</w:t>
+      </w:r>
+      <w:r>
+        <w:t xml:space="preserve"> в виде </w:t>
+      </w:r>
+      <w:r>
+        <w:t>веб</w:t>
+      </w:r>
+      <w:r>
+        <w:noBreakHyphen/>
+      </w:r>
+      <w:r>
+        <w:t xml:space="preserve">приложения </w:t>
+      </w:r>
+      <w:r>
+        <w:t xml:space="preserve">на языке </w:t>
+      </w:r>
+      <w:r>
+        <w:rPr>
+          <w:lang w:val="en-US"/>
+        </w:rPr>
+        <w:t>Java</w:t>
+      </w:r>
+      <w:r>
+        <w:rPr>
+          <w:lang w:val="en-US"/>
+        </w:rPr>
+        <w:t>Script</w:t>
+      </w:r>
+      <w:r>
+        <w:t xml:space="preserve"> </w:t>
+      </w:r>
+      <w:r>
+        <w:t xml:space="preserve">с использованием таких языков как </w:t>
+      </w:r>
+      <w:r>
+        <w:rPr>
+          <w:lang w:val="en-US"/>
+        </w:rPr>
+        <w:t>HTML</w:t>
+      </w:r>
+      <w:r>
+        <w:t xml:space="preserve"> </w:t>
+      </w:r>
+      <w:r>
+        <w:t xml:space="preserve">и </w:t>
+      </w:r>
+      <w:r>
+        <w:rPr>
+          <w:lang w:val="en-US"/>
+        </w:rPr>
+        <w:t>CSS</w:t>
+      </w:r>
+      <w:r>
+        <w:t xml:space="preserve">, </w:t>
+      </w:r>
+      <w:r>
+        <w:t xml:space="preserve">а также низкоуровневой библиотеки </w:t>
+      </w:r>
+      <w:r>
+        <w:rPr>
+          <w:lang w:val="en-US"/>
+        </w:rPr>
+        <w:t>WebGL</w:t>
+      </w:r>
+      <w:r>
+        <w:t>.</w:t>
       </w:r>
     </w:p>
     <w:p>
       <w:pPr>
+        <w:spacing w:line="360" w:lineRule="auto"/>
         <w:ind w:firstLine="737"/>
         <w:jc w:val="both"/>
         <w:rPr>
@@ -674,200 +748,124 @@
         </w:rPr>
       </w:pPr>
       <w:r>
-        <w:lastRenderedPageBreak/>
-        <w:t>Предложенные автором проектные решения доведены до программной реализации</w:t>
-      </w:r>
-      <w:r>
-        <w:t xml:space="preserve"> в виде </w:t>
-      </w:r>
-      <w:r>
+        <w:rPr>
+          <w:szCs w:val="28"/>
+        </w:rPr>
+        <w:t>При этом</w:t>
+      </w:r>
+      <w:r>
+        <w:rPr>
+          <w:szCs w:val="28"/>
+        </w:rPr>
+        <w:t xml:space="preserve"> </w:t>
+      </w:r>
+      <w:r>
+        <w:rPr>
+          <w:szCs w:val="28"/>
+        </w:rPr>
+        <w:t>Зарипов Г.И.</w:t>
+      </w:r>
+      <w:r>
+        <w:rPr>
+          <w:szCs w:val="28"/>
+        </w:rPr>
+        <w:t xml:space="preserve"> </w:t>
+      </w:r>
+      <w:r>
+        <w:rPr>
+          <w:szCs w:val="28"/>
+        </w:rPr>
+        <w:t>проявил знание современных технологий разработки</w:t>
+      </w:r>
+      <w:r>
+        <w:rPr>
+          <w:szCs w:val="28"/>
+        </w:rPr>
+        <w:t xml:space="preserve"> </w:t>
+      </w:r>
+      <w:r>
+        <w:rPr>
+          <w:szCs w:val="28"/>
+        </w:rPr>
         <w:t>веб</w:t>
       </w:r>
       <w:r>
         <w:noBreakHyphen/>
       </w:r>
       <w:r>
-        <w:t xml:space="preserve">приложения </w:t>
-      </w:r>
-      <w:r>
-        <w:t xml:space="preserve">на языке </w:t>
-      </w:r>
-      <w:r>
-        <w:rPr>
-          <w:lang w:val="en-US"/>
-        </w:rPr>
-        <w:t>Java</w:t>
-      </w:r>
-      <w:r>
-        <w:rPr>
-          <w:lang w:val="en-US"/>
-        </w:rPr>
-        <w:t>Script</w:t>
-      </w:r>
-      <w:r>
+        <w:rPr>
+          <w:szCs w:val="28"/>
+        </w:rPr>
+        <w:t>приложений</w:t>
+      </w:r>
+      <w:r>
+        <w:rPr>
+          <w:szCs w:val="28"/>
+        </w:rPr>
+        <w:t>, умение разрабатывать отдельные программные компоненты и интегрировать существующие библиотеки</w:t>
+      </w:r>
+      <w:r>
+        <w:rPr>
+          <w:szCs w:val="28"/>
+        </w:rPr>
         <w:t xml:space="preserve"> </w:t>
       </w:r>
       <w:r>
-        <w:t xml:space="preserve">с использованием таких языков как </w:t>
-      </w:r>
-      <w:r>
-        <w:rPr>
-          <w:lang w:val="en-US"/>
-        </w:rPr>
-        <w:t>HTML</w:t>
-      </w:r>
-      <w:r>
-        <w:t xml:space="preserve"> </w:t>
-      </w:r>
-      <w:r>
-        <w:t xml:space="preserve">и </w:t>
-      </w:r>
-      <w:r>
-        <w:rPr>
-          <w:lang w:val="en-US"/>
-        </w:rPr>
-        <w:t>CSS</w:t>
-      </w:r>
-      <w:r>
-        <w:t xml:space="preserve">, </w:t>
-      </w:r>
-      <w:r>
-        <w:t xml:space="preserve">а также низкоуровневой библиотеки </w:t>
-      </w:r>
-      <w:r>
-        <w:rPr>
-          <w:lang w:val="en-US"/>
-        </w:rPr>
-        <w:t>WebGL</w:t>
-      </w:r>
-      <w:r>
-        <w:t>.</w:t>
+        <w:rPr>
+          <w:szCs w:val="28"/>
+        </w:rPr>
+        <w:t>в разрабатываемое реше</w:t>
+      </w:r>
+      <w:r>
+        <w:rPr>
+          <w:szCs w:val="28"/>
+        </w:rPr>
+        <w:t>ние.</w:t>
       </w:r>
     </w:p>
     <w:p>
       <w:pPr>
+        <w:spacing w:line="360" w:lineRule="auto"/>
         <w:ind w:firstLine="737"/>
         <w:jc w:val="both"/>
         <w:rPr>
-          <w:szCs w:val="28"/>
-        </w:rPr>
-      </w:pPr>
-      <w:r>
-        <w:rPr>
-          <w:szCs w:val="28"/>
-        </w:rPr>
-        <w:t>При этом</w:t>
-      </w:r>
-      <w:r>
-        <w:rPr>
-          <w:szCs w:val="28"/>
-        </w:rPr>
-        <w:t xml:space="preserve"> </w:t>
-      </w:r>
-      <w:r>
-        <w:rPr>
-          <w:szCs w:val="28"/>
-        </w:rPr>
-        <w:t>Зарипов Г.И.</w:t>
-      </w:r>
-      <w:r>
-        <w:rPr>
-          <w:szCs w:val="28"/>
-        </w:rPr>
-        <w:t xml:space="preserve"> </w:t>
-      </w:r>
-      <w:r>
-        <w:rPr>
-          <w:szCs w:val="28"/>
-        </w:rPr>
-        <w:t>проявил знание современных технологий разработки</w:t>
-      </w:r>
-      <w:r>
-        <w:rPr>
-          <w:szCs w:val="28"/>
-        </w:rPr>
-        <w:t xml:space="preserve"> </w:t>
-      </w:r>
-      <w:r>
-        <w:rPr>
-          <w:szCs w:val="28"/>
-        </w:rPr>
-        <w:t>веб</w:t>
-      </w:r>
-      <w:r>
-        <w:noBreakHyphen/>
-      </w:r>
-      <w:r>
-        <w:rPr>
-          <w:szCs w:val="28"/>
-        </w:rPr>
-        <w:t>приложений</w:t>
-      </w:r>
-      <w:r>
-        <w:rPr>
-          <w:szCs w:val="28"/>
-        </w:rPr>
-        <w:t>, умение разрабатывать отдельные программные компоненты и интегрировать существующие библиотеки</w:t>
-      </w:r>
-      <w:r>
-        <w:rPr>
-          <w:szCs w:val="28"/>
-        </w:rPr>
-        <w:t xml:space="preserve"> </w:t>
-      </w:r>
-      <w:r>
-        <w:rPr>
-          <w:szCs w:val="28"/>
-        </w:rPr>
-        <w:t>в разрабатываемое реше</w:t>
-      </w:r>
-      <w:r>
-        <w:rPr>
-          <w:szCs w:val="28"/>
-        </w:rPr>
-        <w:t>ние.</w:t>
+          <w:rFonts w:eastAsia="Times-Italic"/>
+          <w:iCs/>
+          <w:szCs w:val="28"/>
+        </w:rPr>
+      </w:pPr>
+      <w:r>
+        <w:rPr>
+          <w:szCs w:val="28"/>
+        </w:rPr>
+        <w:t>Подробная пояснительная записка выполнена на высоком профессиональном уровне, соответствует всем предъявляемым требованиям. Видно, что автор работы досконально разобрался в предметной области.</w:t>
       </w:r>
     </w:p>
     <w:p>
       <w:pPr>
+        <w:spacing w:line="360" w:lineRule="auto"/>
         <w:ind w:firstLine="737"/>
         <w:jc w:val="both"/>
         <w:rPr>
-          <w:rFonts w:eastAsia="Times-Italic"/>
-          <w:iCs/>
-          <w:szCs w:val="28"/>
-        </w:rPr>
-      </w:pPr>
-      <w:r>
-        <w:rPr>
-          <w:szCs w:val="28"/>
-        </w:rPr>
-        <w:t>Подробная пояснительная записка выполнена на высоком профессиональном уровне, соответствует всем предъявляемым требованиям. Видно, что автор работы досконально разобрался в предметной области.</w:t>
+          <w:szCs w:val="28"/>
+        </w:rPr>
+      </w:pPr>
+      <w:r>
+        <w:rPr>
+          <w:szCs w:val="28"/>
+        </w:rPr>
+        <w:t>Работа имеет практическу</w:t>
+      </w:r>
+      <w:r>
+        <w:rPr>
+          <w:szCs w:val="28"/>
+        </w:rPr>
+        <w:t>ю значимость.</w:t>
       </w:r>
     </w:p>
     <w:p>
       <w:pPr>
-        <w:ind w:firstLine="737"/>
-        <w:jc w:val="both"/>
-        <w:rPr>
-          <w:szCs w:val="28"/>
-        </w:rPr>
-      </w:pPr>
-      <w:r>
-        <w:rPr>
-          <w:szCs w:val="28"/>
-        </w:rPr>
-        <w:t>Работа имеет практическу</w:t>
-      </w:r>
-      <w:r>
-        <w:rPr>
-          <w:szCs w:val="28"/>
-        </w:rPr>
-        <w:t>ю значимость.</w:t>
-      </w:r>
-    </w:p>
-    <w:p>
-      <w:pPr>
+        <w:spacing w:line="360" w:lineRule="auto"/>
         <w:ind w:firstLine="737"/>
         <w:jc w:val="both"/>
         <w:rPr>
@@ -894,6 +892,7 @@
           <w:ilvl w:val="0"/>
           <w:numId w:val="11"/>
         </w:numPr>
+        <w:spacing w:line="360" w:lineRule="auto"/>
         <w:jc w:val="both"/>
         <w:rPr>
           <w:szCs w:val="28"/>
@@ -922,14 +921,13 @@
         <w:rPr>
           <w:szCs w:val="28"/>
         </w:rPr>
-        <w:t xml:space="preserve">а также с языком программирования </w:t>
-      </w:r>
-      <w:proofErr w:type="gramStart"/>
-      <w:r>
-        <w:rPr>
-          <w:szCs w:val="28"/>
-        </w:rPr>
-        <w:t xml:space="preserve">шейдеров </w:t>
+        <w:t>а также с я</w:t>
+      </w:r>
+      <w:r>
+        <w:rPr>
+          <w:szCs w:val="28"/>
+        </w:rPr>
+        <w:t>зыком программирования шейдеров</w:t>
       </w:r>
       <w:r>
         <w:rPr>
@@ -937,7 +935,6 @@
         </w:rPr>
         <w:t>;</w:t>
       </w:r>
-      <w:proofErr w:type="gramEnd"/>
     </w:p>
     <w:p>
       <w:pPr>
@@ -946,6 +943,7 @@
           <w:ilvl w:val="0"/>
           <w:numId w:val="11"/>
         </w:numPr>
+        <w:spacing w:line="360" w:lineRule="auto"/>
         <w:jc w:val="both"/>
         <w:rPr>
           <w:szCs w:val="28"/>
@@ -1034,6 +1032,7 @@
     </w:p>
     <w:p>
       <w:pPr>
+        <w:spacing w:line="360" w:lineRule="auto"/>
         <w:ind w:firstLine="737"/>
         <w:jc w:val="both"/>
         <w:rPr>
@@ -1049,6 +1048,7 @@
     </w:p>
     <w:p>
       <w:pPr>
+        <w:spacing w:line="360" w:lineRule="auto"/>
         <w:ind w:firstLine="737"/>
         <w:jc w:val="both"/>
         <w:rPr>
@@ -1175,25 +1175,21 @@
         <w:outlineLvl w:val="0"/>
       </w:pPr>
       <w:r>
-        <w:t xml:space="preserve">Доцент кафедры </w:t>
-      </w:r>
-      <w:proofErr w:type="spellStart"/>
-      <w:r>
-        <w:t>ИСиТ</w:t>
-      </w:r>
-      <w:proofErr w:type="spellEnd"/>
+        <w:t>Преподаватель</w:t>
+      </w:r>
+      <w:r>
+        <w:t xml:space="preserve"> высшей категории</w:t>
+      </w:r>
       <w:r>
         <w:t xml:space="preserve"> </w:t>
       </w:r>
-      <w:proofErr w:type="spellStart"/>
-      <w:r>
-        <w:t>СПбГЭУ</w:t>
-      </w:r>
-      <w:proofErr w:type="spellEnd"/>
     </w:p>
     <w:p>
-      <w:r>
-        <w:t>к.т.н.</w:t>
+      <w:pPr>
+        <w:outlineLvl w:val="0"/>
+      </w:pPr>
+      <w:r>
+        <w:t xml:space="preserve">СПБ ГБПОУ КИТ </w:t>
       </w:r>
       <w:r>
         <w:tab/>
@@ -1210,53 +1206,27 @@
       <w:r>
         <w:tab/>
       </w:r>
-      <w:r>
-        <w:tab/>
-      </w:r>
-      <w:r>
-        <w:tab/>
-      </w:r>
-      <w:r>
-        <w:tab/>
-      </w:r>
-      <w:r>
-        <w:tab/>
-      </w:r>
-      <w:r>
-        <w:tab/>
+      <w:proofErr w:type="spellStart"/>
+      <w:r>
+        <w:t>Матысик</w:t>
+      </w:r>
+      <w:proofErr w:type="spellEnd"/>
+      <w:r>
+        <w:t xml:space="preserve"> </w:t>
+      </w:r>
+      <w:r>
         <w:t>И.А</w:t>
       </w:r>
       <w:r>
-        <w:t xml:space="preserve">. </w:t>
-      </w:r>
-      <w:proofErr w:type="spellStart"/>
-      <w:r>
-        <w:t>Матысик</w:t>
-      </w:r>
-      <w:proofErr w:type="spellEnd"/>
+        <w:t>.</w:t>
+      </w:r>
+      <w:r>
+        <w:t xml:space="preserve"> _______________</w:t>
+      </w:r>
     </w:p>
-    <w:p/>
-    <w:p/>
-    <w:p>
-      <w:r>
-        <w:t xml:space="preserve">Подпись доцента </w:t>
-      </w:r>
-      <w:proofErr w:type="spellStart"/>
-      <w:r>
-        <w:t>Матысик</w:t>
-      </w:r>
-      <w:proofErr w:type="spellEnd"/>
-      <w:r>
-        <w:t xml:space="preserve"> И.А</w:t>
-      </w:r>
-      <w:r>
-        <w:t>. заверяю</w:t>
-      </w:r>
-    </w:p>
-    <w:p/>
     <w:sectPr>
       <w:pgSz w:w="11906" w:h="16838"/>
-      <w:pgMar w:top="1134" w:right="850" w:bottom="1134" w:left="1701" w:header="708" w:footer="708" w:gutter="0"/>
+      <w:pgMar w:top="567" w:right="567" w:bottom="992" w:left="1701" w:header="709" w:footer="709" w:gutter="0"/>
       <w:cols w:space="708"/>
       <w:docGrid w:linePitch="360"/>
     </w:sectPr>
@@ -4313,7 +4283,7 @@
 </file>
 
 <file path=customXml/itemProps1.xml><?xml version="1.0" encoding="utf-8"?>
-<ds:datastoreItem xmlns:ds="http://schemas.openxmlformats.org/officeDocument/2006/customXml" ds:itemID="{F99EE3E1-8D10-5440-80C4-BCC3F340CDE6}">
+<ds:datastoreItem xmlns:ds="http://schemas.openxmlformats.org/officeDocument/2006/customXml" ds:itemID="{84D405D0-052E-0440-B802-8C9102F89591}">
   <ds:schemaRefs>
     <ds:schemaRef ds:uri="http://schemas.openxmlformats.org/officeDocument/2006/bibliography"/>
   </ds:schemaRefs>

</xml_diff>